<commit_message>
edir poster with diagrams
</commit_message>
<xml_diff>
--- a/files/result_tables.docx
+++ b/files/result_tables.docx
@@ -71,16 +71,7 @@
                 <w:i/>
                 <w:iCs/>
               </w:rPr>
-              <w:t>algorithms </w:t>
-            </w:r>
-            <w:r>
-              <w:rPr>
-                <w:b/>
-                <w:bCs/>
-                <w:i/>
-                <w:iCs/>
-              </w:rPr>
-              <w:t>:</w:t>
+              <w:t>algorithms :</w:t>
             </w:r>
             <w:proofErr w:type="gramEnd"/>
           </w:p>
@@ -139,10 +130,17 @@
             </w:r>
             <w:r>
               <w:br/>
+            </w:r>
+            <w:proofErr w:type="gramStart"/>
+            <w:r>
               <w:t>*</w:t>
             </w:r>
             <w:r>
-              <w:t xml:space="preserve"> and unary coding.</w:t>
+              <w:t xml:space="preserve">  unary</w:t>
+            </w:r>
+            <w:proofErr w:type="gramEnd"/>
+            <w:r>
+              <w:t xml:space="preserve"> coding.</w:t>
             </w:r>
           </w:p>
           <w:p/>
@@ -187,77 +185,503 @@
         </w:tc>
       </w:tr>
     </w:tbl>
-    <w:p/>
+    <w:tbl>
+      <w:tblPr>
+        <w:tblStyle w:val="a3"/>
+        <w:tblpPr w:leftFromText="180" w:rightFromText="180" w:vertAnchor="text" w:horzAnchor="margin" w:tblpY="1206"/>
+        <w:tblW w:w="6205" w:type="dxa"/>
+        <w:tblLook w:val="04A0" w:firstRow="1" w:lastRow="0" w:firstColumn="1" w:lastColumn="0" w:noHBand="0" w:noVBand="1"/>
+      </w:tblPr>
+      <w:tblGrid>
+        <w:gridCol w:w="2478"/>
+        <w:gridCol w:w="1198"/>
+        <w:gridCol w:w="1269"/>
+        <w:gridCol w:w="1260"/>
+      </w:tblGrid>
+      <w:tr>
+        <w:trPr>
+          <w:trHeight w:val="486"/>
+        </w:trPr>
+        <w:tc>
+          <w:tcPr>
+            <w:tcW w:w="2478" w:type="dxa"/>
+          </w:tcPr>
+          <w:p>
+            <w:pPr>
+              <w:rPr>
+                <w:sz w:val="16"/>
+                <w:szCs w:val="16"/>
+              </w:rPr>
+            </w:pPr>
+            <w:r>
+              <w:rPr>
+                <w:sz w:val="18"/>
+                <w:szCs w:val="18"/>
+              </w:rPr>
+              <w:t xml:space="preserve">                 </w:t>
+            </w:r>
+            <w:r>
+              <w:rPr>
+                <w:sz w:val="14"/>
+                <w:szCs w:val="14"/>
+              </w:rPr>
+              <w:t>Compression</w:t>
+            </w:r>
+            <w:r>
+              <w:rPr>
+                <w:sz w:val="18"/>
+                <w:szCs w:val="18"/>
+              </w:rPr>
+              <w:t xml:space="preserve"> </w:t>
+            </w:r>
+            <w:r>
+              <w:rPr>
+                <w:sz w:val="14"/>
+                <w:szCs w:val="14"/>
+              </w:rPr>
+              <w:t>algorithm</w:t>
+            </w:r>
+            <w:r>
+              <w:rPr>
+                <w:sz w:val="14"/>
+                <w:szCs w:val="14"/>
+              </w:rPr>
+              <w:br/>
+            </w:r>
+            <w:r>
+              <w:rPr>
+                <w:sz w:val="14"/>
+                <w:szCs w:val="14"/>
+              </w:rPr>
+              <w:br/>
+            </w:r>
+            <w:proofErr w:type="spellStart"/>
+            <w:r>
+              <w:rPr>
+                <w:sz w:val="14"/>
+                <w:szCs w:val="14"/>
+              </w:rPr>
+              <w:t>Haar</w:t>
+            </w:r>
+            <w:proofErr w:type="spellEnd"/>
+            <w:r>
+              <w:rPr>
+                <w:sz w:val="14"/>
+                <w:szCs w:val="14"/>
+              </w:rPr>
+              <w:t xml:space="preserve"> algorithm</w:t>
+            </w:r>
+          </w:p>
+        </w:tc>
+        <w:tc>
+          <w:tcPr>
+            <w:tcW w:w="1198" w:type="dxa"/>
+          </w:tcPr>
+          <w:p>
+            <w:pPr>
+              <w:rPr>
+                <w:sz w:val="18"/>
+                <w:szCs w:val="18"/>
+              </w:rPr>
+            </w:pPr>
+            <w:r>
+              <w:rPr>
+                <w:sz w:val="18"/>
+                <w:szCs w:val="18"/>
+              </w:rPr>
+              <w:br/>
+            </w:r>
+            <w:proofErr w:type="gramStart"/>
+            <w:r>
+              <w:rPr>
+                <w:sz w:val="18"/>
+                <w:szCs w:val="18"/>
+              </w:rPr>
+              <w:t>Elias</w:t>
+            </w:r>
+            <w:proofErr w:type="gramEnd"/>
+            <w:r>
+              <w:rPr>
+                <w:sz w:val="18"/>
+                <w:szCs w:val="18"/>
+              </w:rPr>
+              <w:t> code </w:t>
+            </w:r>
+            <w:r>
+              <w:rPr>
+                <w:rFonts w:ascii="Cambria Math" w:hAnsi="Cambria Math" w:cs="Cambria Math"/>
+                <w:sz w:val="18"/>
+                <w:szCs w:val="18"/>
+              </w:rPr>
+              <w:t>𝑪𝜹</w:t>
+            </w:r>
+            <w:r>
+              <w:rPr>
+                <w:sz w:val="18"/>
+                <w:szCs w:val="18"/>
+              </w:rPr>
+              <w:t xml:space="preserve">  </w:t>
+            </w:r>
+          </w:p>
+        </w:tc>
+        <w:tc>
+          <w:tcPr>
+            <w:tcW w:w="1269" w:type="dxa"/>
+          </w:tcPr>
+          <w:p>
+            <w:pPr>
+              <w:rPr>
+                <w:sz w:val="18"/>
+                <w:szCs w:val="18"/>
+              </w:rPr>
+            </w:pPr>
+            <w:r>
+              <w:rPr>
+                <w:sz w:val="18"/>
+                <w:szCs w:val="18"/>
+              </w:rPr>
+              <w:br/>
+            </w:r>
+            <w:r>
+              <w:rPr>
+                <w:sz w:val="18"/>
+                <w:szCs w:val="18"/>
+              </w:rPr>
+              <w:t>binary coding</w:t>
+            </w:r>
+          </w:p>
+        </w:tc>
+        <w:tc>
+          <w:tcPr>
+            <w:tcW w:w="1260" w:type="dxa"/>
+          </w:tcPr>
+          <w:p>
+            <w:pPr>
+              <w:rPr>
+                <w:sz w:val="18"/>
+                <w:szCs w:val="18"/>
+              </w:rPr>
+            </w:pPr>
+            <w:r>
+              <w:rPr>
+                <w:sz w:val="18"/>
+                <w:szCs w:val="18"/>
+              </w:rPr>
+              <w:br/>
+            </w:r>
+            <w:r>
+              <w:rPr>
+                <w:sz w:val="18"/>
+                <w:szCs w:val="18"/>
+              </w:rPr>
+              <w:t>unary coding</w:t>
+            </w:r>
+          </w:p>
+        </w:tc>
+      </w:tr>
+      <w:tr>
+        <w:trPr>
+          <w:trHeight w:val="301"/>
+        </w:trPr>
+        <w:tc>
+          <w:tcPr>
+            <w:tcW w:w="2478" w:type="dxa"/>
+          </w:tcPr>
+          <w:p>
+            <w:pPr>
+              <w:rPr>
+                <w:sz w:val="18"/>
+                <w:szCs w:val="18"/>
+              </w:rPr>
+            </w:pPr>
+            <w:proofErr w:type="spellStart"/>
+            <w:r>
+              <w:rPr>
+                <w:sz w:val="18"/>
+                <w:szCs w:val="18"/>
+              </w:rPr>
+              <w:t>Haar</w:t>
+            </w:r>
+            <w:proofErr w:type="spellEnd"/>
+            <w:r>
+              <w:rPr>
+                <w:sz w:val="18"/>
+                <w:szCs w:val="18"/>
+              </w:rPr>
+              <w:t xml:space="preserve"> integer</w:t>
+            </w:r>
+            <w:r>
+              <w:rPr>
+                <w:sz w:val="18"/>
+                <w:szCs w:val="18"/>
+              </w:rPr>
+              <w:t>: bit size</w:t>
+            </w:r>
+          </w:p>
+        </w:tc>
+        <w:tc>
+          <w:tcPr>
+            <w:tcW w:w="1198" w:type="dxa"/>
+          </w:tcPr>
+          <w:p>
+            <w:pPr>
+              <w:rPr>
+                <w:sz w:val="18"/>
+                <w:szCs w:val="18"/>
+              </w:rPr>
+            </w:pPr>
+            <w:r>
+              <w:rPr>
+                <w:sz w:val="18"/>
+                <w:szCs w:val="18"/>
+              </w:rPr>
+              <w:t>97</w:t>
+            </w:r>
+          </w:p>
+        </w:tc>
+        <w:tc>
+          <w:tcPr>
+            <w:tcW w:w="1269" w:type="dxa"/>
+          </w:tcPr>
+          <w:p>
+            <w:pPr>
+              <w:rPr>
+                <w:sz w:val="18"/>
+                <w:szCs w:val="18"/>
+              </w:rPr>
+            </w:pPr>
+            <w:r>
+              <w:rPr>
+                <w:sz w:val="18"/>
+                <w:szCs w:val="18"/>
+              </w:rPr>
+              <w:t>51</w:t>
+            </w:r>
+          </w:p>
+        </w:tc>
+        <w:tc>
+          <w:tcPr>
+            <w:tcW w:w="1260" w:type="dxa"/>
+          </w:tcPr>
+          <w:p>
+            <w:pPr>
+              <w:rPr>
+                <w:sz w:val="18"/>
+                <w:szCs w:val="18"/>
+              </w:rPr>
+            </w:pPr>
+            <w:r>
+              <w:rPr>
+                <w:sz w:val="18"/>
+                <w:szCs w:val="18"/>
+              </w:rPr>
+              <w:t>2,062</w:t>
+            </w:r>
+          </w:p>
+        </w:tc>
+      </w:tr>
+      <w:tr>
+        <w:trPr>
+          <w:trHeight w:val="301"/>
+        </w:trPr>
+        <w:tc>
+          <w:tcPr>
+            <w:tcW w:w="2478" w:type="dxa"/>
+          </w:tcPr>
+          <w:p>
+            <w:pPr>
+              <w:rPr>
+                <w:sz w:val="18"/>
+                <w:szCs w:val="18"/>
+              </w:rPr>
+            </w:pPr>
+            <w:proofErr w:type="spellStart"/>
+            <w:r>
+              <w:rPr>
+                <w:i/>
+                <w:iCs/>
+                <w:sz w:val="18"/>
+                <w:szCs w:val="18"/>
+                <w:u w:val="single"/>
+              </w:rPr>
+              <w:t>Haar</w:t>
+            </w:r>
+            <w:proofErr w:type="spellEnd"/>
+            <w:r>
+              <w:rPr>
+                <w:i/>
+                <w:iCs/>
+                <w:sz w:val="18"/>
+                <w:szCs w:val="18"/>
+                <w:u w:val="single"/>
+              </w:rPr>
+              <w:t> New Transform</w:t>
+            </w:r>
+            <w:r>
+              <w:rPr>
+                <w:i/>
+                <w:iCs/>
+                <w:sz w:val="18"/>
+                <w:szCs w:val="18"/>
+                <w:u w:val="single"/>
+              </w:rPr>
+              <w:t>: bit size</w:t>
+            </w:r>
+          </w:p>
+        </w:tc>
+        <w:tc>
+          <w:tcPr>
+            <w:tcW w:w="1198" w:type="dxa"/>
+          </w:tcPr>
+          <w:p>
+            <w:pPr>
+              <w:rPr>
+                <w:sz w:val="18"/>
+                <w:szCs w:val="18"/>
+              </w:rPr>
+            </w:pPr>
+            <w:r>
+              <w:rPr>
+                <w:sz w:val="18"/>
+                <w:szCs w:val="18"/>
+              </w:rPr>
+              <w:t>87</w:t>
+            </w:r>
+          </w:p>
+        </w:tc>
+        <w:tc>
+          <w:tcPr>
+            <w:tcW w:w="1269" w:type="dxa"/>
+          </w:tcPr>
+          <w:p>
+            <w:pPr>
+              <w:rPr>
+                <w:sz w:val="18"/>
+                <w:szCs w:val="18"/>
+              </w:rPr>
+            </w:pPr>
+            <w:r>
+              <w:rPr>
+                <w:sz w:val="18"/>
+                <w:szCs w:val="18"/>
+              </w:rPr>
+              <w:t>51</w:t>
+            </w:r>
+          </w:p>
+        </w:tc>
+        <w:tc>
+          <w:tcPr>
+            <w:tcW w:w="1260" w:type="dxa"/>
+          </w:tcPr>
+          <w:p>
+            <w:pPr>
+              <w:rPr>
+                <w:sz w:val="18"/>
+                <w:szCs w:val="18"/>
+              </w:rPr>
+            </w:pPr>
+            <w:r>
+              <w:rPr>
+                <w:sz w:val="18"/>
+                <w:szCs w:val="18"/>
+              </w:rPr>
+              <w:t>14,386</w:t>
+            </w:r>
+          </w:p>
+        </w:tc>
+      </w:tr>
+    </w:tbl>
     <w:p>
       <w:r>
-        <w:t>3,916         3,646        2,844        2,723</w:t>
+        <w:br/>
       </w:r>
       <w:r>
         <w:br/>
-        <w:t>27       26       3         1</w:t>
       </w:r>
       <w:r>
-        <w:t xml:space="preserve">    </w:t>
+        <w:br/>
       </w:r>
       <w:r>
-        <w:t>135      60</w:t>
-      </w:r>
-    </w:p>
-    <w:p>
-      <w:r>
-        <w:t xml:space="preserve">999     </w:t>
+        <w:br/>
       </w:r>
       <w:r>
-        <w:t xml:space="preserve">135    </w:t>
-      </w:r>
-      <w:r>
-        <w:t xml:space="preserve"> </w:t>
-      </w:r>
-      <w:r>
-        <w:t xml:space="preserve"> 60</w:t>
-      </w:r>
-      <w:r>
-        <w:t xml:space="preserve">     </w:t>
-      </w:r>
-      <w:r>
-        <w:t xml:space="preserve">27  </w:t>
-      </w:r>
-      <w:r>
-        <w:t xml:space="preserve"> </w:t>
-      </w:r>
-      <w:r>
-        <w:t xml:space="preserve">   26   </w:t>
-      </w:r>
-      <w:r>
-        <w:t xml:space="preserve"> </w:t>
-      </w:r>
-      <w:r>
-        <w:t xml:space="preserve">  3   </w:t>
-      </w:r>
-      <w:r>
-        <w:t xml:space="preserve"> </w:t>
-      </w:r>
-      <w:r>
-        <w:t xml:space="preserve">    1    </w:t>
-      </w:r>
-    </w:p>
-    <w:p>
-      <w:r>
-        <w:t>7,565                      5,567</w:t>
+        <w:br/>
       </w:r>
     </w:p>
     <w:p/>
     <w:p>
       <w:r>
-        <w:t>135      60</w:t>
+        <w:rPr>
+          <w:noProof/>
+          <w:sz w:val="18"/>
+          <w:szCs w:val="18"/>
+        </w:rPr>
+        <mc:AlternateContent>
+          <mc:Choice Requires="wps">
+            <w:drawing>
+              <wp:anchor distT="0" distB="0" distL="114300" distR="114300" simplePos="0" relativeHeight="251659264" behindDoc="0" locked="0" layoutInCell="1" allowOverlap="1" wp14:anchorId="292D8C51" wp14:editId="59550BB7">
+                <wp:simplePos x="0" y="0"/>
+                <wp:positionH relativeFrom="column">
+                  <wp:posOffset>-571500</wp:posOffset>
+                </wp:positionH>
+                <wp:positionV relativeFrom="paragraph">
+                  <wp:posOffset>292100</wp:posOffset>
+                </wp:positionV>
+                <wp:extent cx="1562100" cy="304800"/>
+                <wp:effectExtent l="0" t="0" r="19050" b="19050"/>
+                <wp:wrapNone/>
+                <wp:docPr id="1" name="מחבר ישר 1"/>
+                <wp:cNvGraphicFramePr/>
+                <a:graphic xmlns:a="http://schemas.openxmlformats.org/drawingml/2006/main">
+                  <a:graphicData uri="http://schemas.microsoft.com/office/word/2010/wordprocessingShape">
+                    <wps:wsp>
+                      <wps:cNvCnPr/>
+                      <wps:spPr>
+                        <a:xfrm>
+                          <a:off x="0" y="0"/>
+                          <a:ext cx="1562100" cy="304800"/>
+                        </a:xfrm>
+                        <a:prstGeom prst="line">
+                          <a:avLst/>
+                        </a:prstGeom>
+                      </wps:spPr>
+                      <wps:style>
+                        <a:lnRef idx="1">
+                          <a:schemeClr val="accent1"/>
+                        </a:lnRef>
+                        <a:fillRef idx="0">
+                          <a:schemeClr val="accent1"/>
+                        </a:fillRef>
+                        <a:effectRef idx="0">
+                          <a:schemeClr val="accent1"/>
+                        </a:effectRef>
+                        <a:fontRef idx="minor">
+                          <a:schemeClr val="tx1"/>
+                        </a:fontRef>
+                      </wps:style>
+                      <wps:bodyPr/>
+                    </wps:wsp>
+                  </a:graphicData>
+                </a:graphic>
+                <wp14:sizeRelH relativeFrom="margin">
+                  <wp14:pctWidth>0</wp14:pctWidth>
+                </wp14:sizeRelH>
+                <wp14:sizeRelV relativeFrom="margin">
+                  <wp14:pctHeight>0</wp14:pctHeight>
+                </wp14:sizeRelV>
+              </wp:anchor>
+            </w:drawing>
+          </mc:Choice>
+          <mc:Fallback>
+            <w:pict>
+              <v:line w14:anchorId="70E59102" id="מחבר ישר 1" o:spid="_x0000_s1026" style="position:absolute;z-index:251659264;visibility:visible;mso-wrap-style:square;mso-width-percent:0;mso-height-percent:0;mso-wrap-distance-left:9pt;mso-wrap-distance-top:0;mso-wrap-distance-right:9pt;mso-wrap-distance-bottom:0;mso-position-horizontal:absolute;mso-position-horizontal-relative:text;mso-position-vertical:absolute;mso-position-vertical-relative:text;mso-width-percent:0;mso-height-percent:0;mso-width-relative:margin;mso-height-relative:margin" from="-45pt,23pt" to="78pt,47pt" o:gfxdata="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" strokecolor="#4472c4 [3204]" strokeweight=".5pt">
+                <v:stroke joinstyle="miter"/>
+              </v:line>
+            </w:pict>
+          </mc:Fallback>
+        </mc:AlternateContent>
       </w:r>
     </w:p>
-    <w:p>
-      <w:r>
-        <w:t>13,132</w:t>
-      </w:r>
-    </w:p>
-    <w:p/>
     <w:p/>
     <w:p/>
     <w:p/>
@@ -394,6 +818,7 @@
     <w:lsdException w:name="HTML Sample" w:semiHidden="1" w:unhideWhenUsed="1"/>
     <w:lsdException w:name="HTML Typewriter" w:semiHidden="1" w:unhideWhenUsed="1"/>
     <w:lsdException w:name="HTML Variable" w:semiHidden="1" w:unhideWhenUsed="1"/>
+    <w:lsdException w:name="Normal Table" w:semiHidden="1" w:unhideWhenUsed="1"/>
     <w:lsdException w:name="annotation subject" w:semiHidden="1" w:unhideWhenUsed="1"/>
     <w:lsdException w:name="No List" w:semiHidden="1" w:unhideWhenUsed="1"/>
     <w:lsdException w:name="Outline List 1" w:semiHidden="1" w:unhideWhenUsed="1"/>
@@ -440,8 +865,10 @@
     <w:lsdException w:name="Table Subtle 2" w:semiHidden="1" w:unhideWhenUsed="1"/>
     <w:lsdException w:name="Table Web 1" w:semiHidden="1" w:unhideWhenUsed="1"/>
     <w:lsdException w:name="Table Web 2" w:semiHidden="1" w:unhideWhenUsed="1"/>
+    <w:lsdException w:name="Table Web 3" w:semiHidden="1" w:unhideWhenUsed="1"/>
     <w:lsdException w:name="Balloon Text" w:semiHidden="1" w:unhideWhenUsed="1"/>
     <w:lsdException w:name="Table Grid" w:uiPriority="39"/>
+    <w:lsdException w:name="Table Theme" w:semiHidden="1" w:unhideWhenUsed="1"/>
     <w:lsdException w:name="Placeholder Text" w:semiHidden="1"/>
     <w:lsdException w:name="No Spacing" w:uiPriority="1" w:qFormat="1"/>
     <w:lsdException w:name="Light Shading" w:uiPriority="60"/>
@@ -670,6 +1097,7 @@
   <w:style w:type="character" w:default="1" w:styleId="a0">
     <w:name w:val="Default Paragraph Font"/>
     <w:uiPriority w:val="1"/>
+    <w:semiHidden/>
     <w:unhideWhenUsed/>
   </w:style>
   <w:style w:type="table" w:default="1" w:styleId="a1">

</xml_diff>